<commit_message>
almost everything is ready
</commit_message>
<xml_diff>
--- a/Пояснительная записка.docx
+++ b/Пояснительная записка.docx
@@ -33,10 +33,19 @@
       <w:r>
         <w:rPr>
           <w:rFonts w:cstheme="minorHAnsi"/>
-          <w:sz w:val="32"/>
-          <w:szCs w:val="28"/>
-        </w:rPr>
-        <w:t xml:space="preserve">Название: </w:t>
+          <w:b/>
+          <w:sz w:val="32"/>
+          <w:szCs w:val="28"/>
+        </w:rPr>
+        <w:t>Название</w:t>
+      </w:r>
+      <w:r>
+        <w:rPr>
+          <w:rFonts w:cstheme="minorHAnsi"/>
+          <w:sz w:val="32"/>
+          <w:szCs w:val="28"/>
+        </w:rPr>
+        <w:t xml:space="preserve">: </w:t>
       </w:r>
       <w:proofErr w:type="spellStart"/>
       <w:r>
@@ -45,7 +54,23 @@
           <w:sz w:val="32"/>
           <w:szCs w:val="28"/>
         </w:rPr>
-        <w:t>Эвемор</w:t>
+        <w:t>Эве</w:t>
+      </w:r>
+      <w:r>
+        <w:rPr>
+          <w:rFonts w:cstheme="minorHAnsi"/>
+          <w:sz w:val="32"/>
+          <w:szCs w:val="28"/>
+        </w:rPr>
+        <w:t>р</w:t>
+      </w:r>
+      <w:r>
+        <w:rPr>
+          <w:rFonts w:cstheme="minorHAnsi"/>
+          <w:sz w:val="32"/>
+          <w:szCs w:val="28"/>
+        </w:rPr>
+        <w:t>мор</w:t>
       </w:r>
       <w:proofErr w:type="spellEnd"/>
     </w:p>
@@ -60,115 +85,45 @@
       <w:r>
         <w:rPr>
           <w:rFonts w:cstheme="minorHAnsi"/>
-          <w:sz w:val="32"/>
-          <w:szCs w:val="28"/>
-        </w:rPr>
-        <w:t xml:space="preserve">Автор: </w:t>
-      </w:r>
-      <w:proofErr w:type="spellStart"/>
-      <w:r>
-        <w:rPr>
-          <w:rFonts w:cstheme="minorHAnsi"/>
-          <w:sz w:val="32"/>
-          <w:szCs w:val="28"/>
-        </w:rPr>
-        <w:t>Казаева</w:t>
-      </w:r>
-      <w:proofErr w:type="spellEnd"/>
-      <w:r>
-        <w:rPr>
-          <w:rFonts w:cstheme="minorHAnsi"/>
-          <w:sz w:val="32"/>
-          <w:szCs w:val="28"/>
-        </w:rPr>
-        <w:t xml:space="preserve"> Анна</w:t>
+          <w:b/>
+          <w:sz w:val="32"/>
+          <w:szCs w:val="28"/>
+        </w:rPr>
+        <w:t>Автор</w:t>
+      </w:r>
+      <w:r>
+        <w:rPr>
+          <w:rFonts w:cstheme="minorHAnsi"/>
+          <w:sz w:val="32"/>
+          <w:szCs w:val="28"/>
+        </w:rPr>
+        <w:t>: Казаева Анна</w:t>
       </w:r>
     </w:p>
     <w:p>
       <w:pPr>
         <w:rPr>
-          <w:sz w:val="28"/>
+          <w:rFonts w:cstheme="minorHAnsi"/>
+          <w:sz w:val="32"/>
+          <w:szCs w:val="32"/>
         </w:rPr>
       </w:pPr>
-      <w:proofErr w:type="spellStart"/>
-      <w:r>
-        <w:rPr>
-          <w:rFonts w:cstheme="minorHAnsi"/>
-          <w:sz w:val="32"/>
-          <w:szCs w:val="28"/>
-        </w:rPr>
-        <w:t>Эвемор</w:t>
-      </w:r>
-      <w:proofErr w:type="spellEnd"/>
-      <w:r>
-        <w:rPr>
-          <w:rFonts w:cstheme="minorHAnsi"/>
-          <w:sz w:val="32"/>
-          <w:szCs w:val="28"/>
-        </w:rPr>
-        <w:t xml:space="preserve"> </w:t>
-      </w:r>
-      <w:r>
-        <w:rPr>
-          <w:rFonts w:cstheme="minorHAnsi"/>
-          <w:sz w:val="32"/>
-          <w:szCs w:val="28"/>
-        </w:rPr>
-        <w:t xml:space="preserve">– </w:t>
-      </w:r>
-      <w:r>
-        <w:rPr>
-          <w:rFonts w:cstheme="minorHAnsi"/>
-          <w:sz w:val="32"/>
-          <w:szCs w:val="28"/>
-        </w:rPr>
-        <w:t xml:space="preserve"> </w:t>
-      </w:r>
-      <w:proofErr w:type="spellStart"/>
-      <w:r>
-        <w:rPr>
-          <w:sz w:val="28"/>
-        </w:rPr>
-        <w:t>бродилк</w:t>
-      </w:r>
-      <w:r>
-        <w:rPr>
-          <w:sz w:val="28"/>
-        </w:rPr>
-        <w:t>а</w:t>
-      </w:r>
-      <w:proofErr w:type="spellEnd"/>
-      <w:r>
-        <w:rPr>
-          <w:sz w:val="28"/>
-        </w:rPr>
-        <w:t xml:space="preserve">, </w:t>
-      </w:r>
-      <w:proofErr w:type="gramStart"/>
-      <w:r>
-        <w:rPr>
-          <w:sz w:val="28"/>
-        </w:rPr>
-        <w:t>состоящая</w:t>
-      </w:r>
-      <w:proofErr w:type="gramEnd"/>
-      <w:r>
-        <w:rPr>
-          <w:sz w:val="28"/>
-        </w:rPr>
-        <w:t xml:space="preserve"> из нескольких уровней – этажей </w:t>
-      </w:r>
-      <w:r>
-        <w:rPr>
-          <w:sz w:val="28"/>
-        </w:rPr>
-        <w:t xml:space="preserve">непреступного </w:t>
-      </w:r>
-      <w:r>
-        <w:rPr>
-          <w:sz w:val="28"/>
-        </w:rPr>
-        <w:t>замка.</w:t>
+      <w:r>
+        <w:rPr>
+          <w:rFonts w:cstheme="minorHAnsi"/>
+          <w:b/>
+          <w:sz w:val="32"/>
+          <w:szCs w:val="32"/>
+        </w:rPr>
+        <w:t>Описание идеи</w:t>
+      </w:r>
+      <w:r>
+        <w:rPr>
+          <w:rFonts w:cstheme="minorHAnsi"/>
+          <w:sz w:val="32"/>
+          <w:szCs w:val="32"/>
+        </w:rPr>
+        <w:t>:</w:t>
       </w:r>
     </w:p>
     <w:p>
@@ -179,6 +134,90 @@
           <w:szCs w:val="28"/>
         </w:rPr>
       </w:pPr>
+      <w:r>
+        <w:rPr>
+          <w:rFonts w:cstheme="minorHAnsi"/>
+          <w:sz w:val="32"/>
+          <w:szCs w:val="32"/>
+        </w:rPr>
+        <w:t>И</w:t>
+      </w:r>
+      <w:r>
+        <w:rPr>
+          <w:rFonts w:cstheme="minorHAnsi"/>
+          <w:sz w:val="32"/>
+          <w:szCs w:val="32"/>
+        </w:rPr>
+        <w:t xml:space="preserve">гра - </w:t>
+      </w:r>
+      <w:proofErr w:type="spellStart"/>
+      <w:r>
+        <w:rPr>
+          <w:sz w:val="32"/>
+          <w:szCs w:val="32"/>
+        </w:rPr>
+        <w:t>бродилка</w:t>
+      </w:r>
+      <w:proofErr w:type="spellEnd"/>
+      <w:r>
+        <w:rPr>
+          <w:sz w:val="32"/>
+          <w:szCs w:val="32"/>
+        </w:rPr>
+        <w:t xml:space="preserve">, </w:t>
+      </w:r>
+      <w:r>
+        <w:rPr>
+          <w:sz w:val="32"/>
+          <w:szCs w:val="32"/>
+        </w:rPr>
+        <w:t xml:space="preserve">состоящая из нескольких уровней. </w:t>
+      </w:r>
+      <w:proofErr w:type="spellStart"/>
+      <w:r>
+        <w:rPr>
+          <w:rFonts w:cstheme="minorHAnsi"/>
+          <w:sz w:val="32"/>
+          <w:szCs w:val="28"/>
+        </w:rPr>
+        <w:t>Эвермор</w:t>
+      </w:r>
+      <w:proofErr w:type="spellEnd"/>
+      <w:r>
+        <w:rPr>
+          <w:sz w:val="32"/>
+          <w:szCs w:val="32"/>
+        </w:rPr>
+        <w:t xml:space="preserve"> </w:t>
+      </w:r>
+      <w:r>
+        <w:rPr>
+          <w:sz w:val="32"/>
+          <w:szCs w:val="32"/>
+        </w:rPr>
+        <w:t xml:space="preserve">– неприступный замок, </w:t>
+      </w:r>
+      <w:r>
+        <w:rPr>
+          <w:sz w:val="32"/>
+          <w:szCs w:val="32"/>
+        </w:rPr>
+        <w:t xml:space="preserve">в котором хранится секретное завещание </w:t>
+      </w:r>
+      <w:r>
+        <w:rPr>
+          <w:sz w:val="32"/>
+          <w:szCs w:val="32"/>
+        </w:rPr>
+        <w:t>Карла XVI</w:t>
+      </w:r>
+      <w:r>
+        <w:rPr>
+          <w:sz w:val="32"/>
+          <w:szCs w:val="32"/>
+        </w:rPr>
+        <w:t>, которое может предотвратить государственный переворот. Игрок должен пройти 3 этажа и не попасться на шипы. Также в замке можно найти золотые дублоны.</w:t>
+      </w:r>
     </w:p>
     <w:p>
       <w:pPr>
@@ -191,10 +230,19 @@
       <w:r>
         <w:rPr>
           <w:rFonts w:cstheme="minorHAnsi"/>
-          <w:sz w:val="32"/>
-          <w:szCs w:val="28"/>
-        </w:rPr>
-        <w:t>Описание реализации:</w:t>
+          <w:b/>
+          <w:sz w:val="32"/>
+          <w:szCs w:val="28"/>
+        </w:rPr>
+        <w:t>Описание реализации</w:t>
+      </w:r>
+      <w:r>
+        <w:rPr>
+          <w:rFonts w:cstheme="minorHAnsi"/>
+          <w:sz w:val="32"/>
+          <w:szCs w:val="28"/>
+        </w:rPr>
+        <w:t>:</w:t>
       </w:r>
     </w:p>
     <w:p>
@@ -229,8 +277,6 @@
         </w:rPr>
         <w:t>ажение замка и краткие правила – о</w:t>
       </w:r>
-      <w:bookmarkStart w:id="0" w:name="_GoBack"/>
-      <w:bookmarkEnd w:id="0"/>
       <w:r>
         <w:rPr>
           <w:rFonts w:cstheme="minorHAnsi"/>
@@ -288,7 +334,63 @@
           <w:sz w:val="32"/>
           <w:szCs w:val="28"/>
         </w:rPr>
-        <w:t xml:space="preserve">3 класса для образования спрайтов: пустого пространства, стены и персонажа образованы с помощью </w:t>
+        <w:t>5</w:t>
+      </w:r>
+      <w:r>
+        <w:rPr>
+          <w:rFonts w:cstheme="minorHAnsi"/>
+          <w:sz w:val="32"/>
+          <w:szCs w:val="28"/>
+        </w:rPr>
+        <w:t xml:space="preserve"> класс</w:t>
+      </w:r>
+      <w:r>
+        <w:rPr>
+          <w:rFonts w:cstheme="minorHAnsi"/>
+          <w:sz w:val="32"/>
+          <w:szCs w:val="28"/>
+        </w:rPr>
+        <w:t>ов</w:t>
+      </w:r>
+      <w:r>
+        <w:rPr>
+          <w:rFonts w:cstheme="minorHAnsi"/>
+          <w:sz w:val="32"/>
+          <w:szCs w:val="28"/>
+        </w:rPr>
+        <w:t xml:space="preserve"> для образования спрайтов: </w:t>
+      </w:r>
+      <w:r>
+        <w:rPr>
+          <w:rFonts w:cstheme="minorHAnsi"/>
+          <w:sz w:val="32"/>
+          <w:szCs w:val="28"/>
+        </w:rPr>
+        <w:t>монет</w:t>
+      </w:r>
+      <w:r>
+        <w:rPr>
+          <w:rFonts w:cstheme="minorHAnsi"/>
+          <w:sz w:val="32"/>
+          <w:szCs w:val="28"/>
+        </w:rPr>
+        <w:t>, стен</w:t>
+      </w:r>
+      <w:r>
+        <w:rPr>
+          <w:rFonts w:cstheme="minorHAnsi"/>
+          <w:sz w:val="32"/>
+          <w:szCs w:val="28"/>
+        </w:rPr>
+        <w:t>, лестницы, свитка</w:t>
+      </w:r>
+      <w:r>
+        <w:rPr>
+          <w:rFonts w:cstheme="minorHAnsi"/>
+          <w:sz w:val="32"/>
+          <w:szCs w:val="28"/>
+        </w:rPr>
+        <w:t xml:space="preserve"> и персонажа образованы с помощью </w:t>
       </w:r>
       <w:proofErr w:type="spellStart"/>
       <w:r>
@@ -323,7 +425,39 @@
           <w:sz w:val="32"/>
           <w:szCs w:val="28"/>
         </w:rPr>
-        <w:t>Уровни хранятся в текстовых файлах</w:t>
+        <w:t>Уровни</w:t>
+      </w:r>
+      <w:r>
+        <w:rPr>
+          <w:rFonts w:cstheme="minorHAnsi"/>
+          <w:sz w:val="32"/>
+          <w:szCs w:val="28"/>
+        </w:rPr>
+        <w:t>(3</w:t>
+      </w:r>
+      <w:r>
+        <w:rPr>
+          <w:rFonts w:cstheme="minorHAnsi"/>
+          <w:sz w:val="32"/>
+          <w:szCs w:val="28"/>
+        </w:rPr>
+        <w:t>шт</w:t>
+      </w:r>
+      <w:r>
+        <w:rPr>
+          <w:rFonts w:cstheme="minorHAnsi"/>
+          <w:sz w:val="32"/>
+          <w:szCs w:val="28"/>
+        </w:rPr>
+        <w:t>)</w:t>
+      </w:r>
+      <w:r>
+        <w:rPr>
+          <w:rFonts w:cstheme="minorHAnsi"/>
+          <w:sz w:val="32"/>
+          <w:szCs w:val="28"/>
+        </w:rPr>
+        <w:t xml:space="preserve"> хранятся в текстовых файлах</w:t>
       </w:r>
       <w:r>
         <w:rPr>
@@ -368,6 +502,555 @@
           <w:szCs w:val="28"/>
         </w:rPr>
         <w:t>()</w:t>
+      </w:r>
+      <w:r>
+        <w:rPr>
+          <w:rFonts w:cstheme="minorHAnsi"/>
+          <w:sz w:val="32"/>
+          <w:szCs w:val="28"/>
+        </w:rPr>
+        <w:t>.</w:t>
+      </w:r>
+    </w:p>
+    <w:p>
+      <w:pPr>
+        <w:rPr>
+          <w:rFonts w:cstheme="minorHAnsi"/>
+          <w:sz w:val="32"/>
+          <w:szCs w:val="28"/>
+        </w:rPr>
+      </w:pPr>
+      <w:r>
+        <w:rPr>
+          <w:rFonts w:cstheme="minorHAnsi"/>
+          <w:sz w:val="32"/>
+          <w:szCs w:val="28"/>
+        </w:rPr>
+        <w:t xml:space="preserve">Столкновение спрайтов определяется с помощью функции </w:t>
+      </w:r>
+      <w:proofErr w:type="spellStart"/>
+      <w:r>
+        <w:rPr>
+          <w:rFonts w:cstheme="minorHAnsi"/>
+          <w:sz w:val="32"/>
+          <w:szCs w:val="28"/>
+        </w:rPr>
+        <w:t>py</w:t>
+      </w:r>
+      <w:r>
+        <w:rPr>
+          <w:rFonts w:cstheme="minorHAnsi"/>
+          <w:sz w:val="32"/>
+          <w:szCs w:val="28"/>
+        </w:rPr>
+        <w:t>game.sprite.groupcollide</w:t>
+      </w:r>
+      <w:proofErr w:type="spellEnd"/>
+      <w:r>
+        <w:rPr>
+          <w:rFonts w:cstheme="minorHAnsi"/>
+          <w:sz w:val="32"/>
+          <w:szCs w:val="28"/>
+        </w:rPr>
+        <w:t>(</w:t>
+      </w:r>
+      <w:r>
+        <w:rPr>
+          <w:rFonts w:cstheme="minorHAnsi"/>
+          <w:sz w:val="32"/>
+          <w:szCs w:val="28"/>
+        </w:rPr>
+        <w:t>group</w:t>
+      </w:r>
+      <w:r>
+        <w:rPr>
+          <w:rFonts w:cstheme="minorHAnsi"/>
+          <w:sz w:val="32"/>
+          <w:szCs w:val="28"/>
+        </w:rPr>
+        <w:t xml:space="preserve">1, </w:t>
+      </w:r>
+      <w:r>
+        <w:rPr>
+          <w:rFonts w:cstheme="minorHAnsi"/>
+          <w:sz w:val="32"/>
+          <w:szCs w:val="28"/>
+        </w:rPr>
+        <w:t>group</w:t>
+      </w:r>
+      <w:r>
+        <w:rPr>
+          <w:rFonts w:cstheme="minorHAnsi"/>
+          <w:sz w:val="32"/>
+          <w:szCs w:val="28"/>
+        </w:rPr>
+        <w:t>2</w:t>
+      </w:r>
+      <w:r>
+        <w:rPr>
+          <w:rFonts w:cstheme="minorHAnsi"/>
+          <w:sz w:val="32"/>
+          <w:szCs w:val="28"/>
+        </w:rPr>
+        <w:t xml:space="preserve">, </w:t>
+      </w:r>
+      <w:proofErr w:type="spellStart"/>
+      <w:r>
+        <w:rPr>
+          <w:rFonts w:cstheme="minorHAnsi"/>
+          <w:sz w:val="32"/>
+          <w:szCs w:val="28"/>
+          <w:lang w:val="en-US"/>
+        </w:rPr>
+        <w:t>dokill</w:t>
+      </w:r>
+      <w:proofErr w:type="spellEnd"/>
+      <w:r>
+        <w:rPr>
+          <w:rFonts w:cstheme="minorHAnsi"/>
+          <w:sz w:val="32"/>
+          <w:szCs w:val="28"/>
+        </w:rPr>
+        <w:t xml:space="preserve">1, </w:t>
+      </w:r>
+      <w:proofErr w:type="spellStart"/>
+      <w:r>
+        <w:rPr>
+          <w:rFonts w:cstheme="minorHAnsi"/>
+          <w:sz w:val="32"/>
+          <w:szCs w:val="28"/>
+          <w:lang w:val="en-US"/>
+        </w:rPr>
+        <w:t>dokill</w:t>
+      </w:r>
+      <w:proofErr w:type="spellEnd"/>
+      <w:r>
+        <w:rPr>
+          <w:rFonts w:cstheme="minorHAnsi"/>
+          <w:sz w:val="32"/>
+          <w:szCs w:val="28"/>
+        </w:rPr>
+        <w:t xml:space="preserve">2, </w:t>
+      </w:r>
+      <w:r>
+        <w:rPr>
+          <w:rFonts w:cstheme="minorHAnsi"/>
+          <w:sz w:val="32"/>
+          <w:szCs w:val="28"/>
+          <w:lang w:val="en-US"/>
+        </w:rPr>
+        <w:t>collide</w:t>
+      </w:r>
+      <w:r>
+        <w:rPr>
+          <w:rFonts w:cstheme="minorHAnsi"/>
+          <w:sz w:val="32"/>
+          <w:szCs w:val="28"/>
+        </w:rPr>
+        <w:t>)</w:t>
+      </w:r>
+    </w:p>
+    <w:p>
+      <w:pPr>
+        <w:rPr>
+          <w:rFonts w:cstheme="minorHAnsi"/>
+          <w:sz w:val="32"/>
+          <w:szCs w:val="28"/>
+        </w:rPr>
+      </w:pPr>
+      <w:r>
+        <w:rPr>
+          <w:rFonts w:cstheme="minorHAnsi"/>
+          <w:sz w:val="32"/>
+          <w:szCs w:val="28"/>
+        </w:rPr>
+        <w:t xml:space="preserve">Когда игрок проходит все три уровня, на экране появляется финальное окно – итоги игры и подсчёт заработанных дублонов. Функция </w:t>
+      </w:r>
+      <w:proofErr w:type="spellStart"/>
+      <w:r>
+        <w:rPr>
+          <w:rFonts w:cstheme="minorHAnsi"/>
+          <w:sz w:val="32"/>
+          <w:szCs w:val="28"/>
+        </w:rPr>
+        <w:t>finish_screen</w:t>
+      </w:r>
+      <w:proofErr w:type="spellEnd"/>
+      <w:r>
+        <w:rPr>
+          <w:rFonts w:cstheme="minorHAnsi"/>
+          <w:sz w:val="32"/>
+          <w:szCs w:val="28"/>
+        </w:rPr>
+        <w:t>(</w:t>
+      </w:r>
+      <w:proofErr w:type="spellStart"/>
+      <w:r>
+        <w:rPr>
+          <w:rFonts w:cstheme="minorHAnsi"/>
+          <w:sz w:val="32"/>
+          <w:szCs w:val="28"/>
+        </w:rPr>
+        <w:t>price</w:t>
+      </w:r>
+      <w:proofErr w:type="spellEnd"/>
+      <w:r>
+        <w:rPr>
+          <w:rFonts w:cstheme="minorHAnsi"/>
+          <w:sz w:val="32"/>
+          <w:szCs w:val="28"/>
+        </w:rPr>
+        <w:t>, f</w:t>
+      </w:r>
+      <w:r>
+        <w:rPr>
+          <w:rFonts w:cstheme="minorHAnsi"/>
+          <w:sz w:val="32"/>
+          <w:szCs w:val="28"/>
+        </w:rPr>
+        <w:t>).</w:t>
+      </w:r>
+    </w:p>
+    <w:p>
+      <w:pPr>
+        <w:rPr>
+          <w:rFonts w:cstheme="minorHAnsi"/>
+          <w:sz w:val="32"/>
+          <w:szCs w:val="28"/>
+        </w:rPr>
+      </w:pPr>
+      <w:r>
+        <w:rPr>
+          <w:rFonts w:cstheme="minorHAnsi"/>
+          <w:sz w:val="32"/>
+          <w:szCs w:val="28"/>
+        </w:rPr>
+        <w:t xml:space="preserve">При столкновении игрока с шипами появляется табличка </w:t>
+      </w:r>
+      <w:r>
+        <w:rPr>
+          <w:rFonts w:cstheme="minorHAnsi"/>
+          <w:sz w:val="32"/>
+          <w:szCs w:val="28"/>
+          <w:lang w:val="en-US"/>
+        </w:rPr>
+        <w:t>GAME</w:t>
+      </w:r>
+      <w:r>
+        <w:rPr>
+          <w:rFonts w:cstheme="minorHAnsi"/>
+          <w:sz w:val="32"/>
+          <w:szCs w:val="28"/>
+        </w:rPr>
+        <w:t xml:space="preserve"> </w:t>
+      </w:r>
+      <w:r>
+        <w:rPr>
+          <w:rFonts w:cstheme="minorHAnsi"/>
+          <w:sz w:val="32"/>
+          <w:szCs w:val="28"/>
+          <w:lang w:val="en-US"/>
+        </w:rPr>
+        <w:t>OVER</w:t>
+      </w:r>
+      <w:r>
+        <w:rPr>
+          <w:rFonts w:cstheme="minorHAnsi"/>
+          <w:sz w:val="32"/>
+          <w:szCs w:val="28"/>
+        </w:rPr>
+        <w:t xml:space="preserve"> (</w:t>
+      </w:r>
+      <w:proofErr w:type="spellStart"/>
+      <w:r>
+        <w:rPr>
+          <w:rFonts w:cstheme="minorHAnsi"/>
+          <w:sz w:val="32"/>
+          <w:szCs w:val="28"/>
+        </w:rPr>
+        <w:t>game_over_screen</w:t>
+      </w:r>
+      <w:proofErr w:type="spellEnd"/>
+      <w:r>
+        <w:rPr>
+          <w:rFonts w:cstheme="minorHAnsi"/>
+          <w:sz w:val="32"/>
+          <w:szCs w:val="28"/>
+        </w:rPr>
+        <w:t>(</w:t>
+      </w:r>
+      <w:proofErr w:type="spellStart"/>
+      <w:r>
+        <w:rPr>
+          <w:rFonts w:cstheme="minorHAnsi"/>
+          <w:sz w:val="32"/>
+          <w:szCs w:val="28"/>
+        </w:rPr>
+        <w:t>price</w:t>
+      </w:r>
+      <w:proofErr w:type="spellEnd"/>
+      <w:r>
+        <w:rPr>
+          <w:rFonts w:cstheme="minorHAnsi"/>
+          <w:sz w:val="32"/>
+          <w:szCs w:val="28"/>
+        </w:rPr>
+        <w:t>)) и после нажатия также финальное окно.</w:t>
+      </w:r>
+    </w:p>
+    <w:p>
+      <w:pPr>
+        <w:rPr>
+          <w:rFonts w:cstheme="minorHAnsi"/>
+          <w:sz w:val="32"/>
+          <w:szCs w:val="28"/>
+        </w:rPr>
+      </w:pPr>
+      <w:r>
+        <w:rPr>
+          <w:rFonts w:cstheme="minorHAnsi"/>
+          <w:sz w:val="32"/>
+          <w:szCs w:val="28"/>
+        </w:rPr>
+        <w:lastRenderedPageBreak/>
+        <w:br/>
+      </w:r>
+      <w:r>
+        <w:rPr>
+          <w:rFonts w:cstheme="minorHAnsi"/>
+          <w:sz w:val="32"/>
+          <w:szCs w:val="28"/>
+        </w:rPr>
+        <w:drawing>
+          <wp:inline distT="0" distB="0" distL="0" distR="0" wp14:anchorId="64BBA041" wp14:editId="3F7E9364">
+            <wp:extent cx="5242560" cy="4149573"/>
+            <wp:effectExtent l="0" t="0" r="0" b="3810"/>
+            <wp:docPr id="3" name="Рисунок 3"/>
+            <wp:cNvGraphicFramePr>
+              <a:graphicFrameLocks xmlns:a="http://schemas.openxmlformats.org/drawingml/2006/main" noChangeAspect="1"/>
+            </wp:cNvGraphicFramePr>
+            <a:graphic xmlns:a="http://schemas.openxmlformats.org/drawingml/2006/main">
+              <a:graphicData uri="http://schemas.openxmlformats.org/drawingml/2006/picture">
+                <pic:pic xmlns:pic="http://schemas.openxmlformats.org/drawingml/2006/picture">
+                  <pic:nvPicPr>
+                    <pic:cNvPr id="0" name=""/>
+                    <pic:cNvPicPr/>
+                  </pic:nvPicPr>
+                  <pic:blipFill>
+                    <a:blip r:embed="rId5"/>
+                    <a:stretch>
+                      <a:fillRect/>
+                    </a:stretch>
+                  </pic:blipFill>
+                  <pic:spPr>
+                    <a:xfrm>
+                      <a:off x="0" y="0"/>
+                      <a:ext cx="5242560" cy="4149573"/>
+                    </a:xfrm>
+                    <a:prstGeom prst="rect">
+                      <a:avLst/>
+                    </a:prstGeom>
+                  </pic:spPr>
+                </pic:pic>
+              </a:graphicData>
+            </a:graphic>
+          </wp:inline>
+        </w:drawing>
+      </w:r>
+      <w:r>
+        <w:rPr>
+          <w:noProof/>
+          <w:lang w:eastAsia="ru-RU"/>
+        </w:rPr>
+        <w:br/>
+      </w:r>
+      <w:r>
+        <w:rPr>
+          <w:noProof/>
+          <w:lang w:eastAsia="ru-RU"/>
+        </w:rPr>
+        <w:br/>
+      </w:r>
+      <w:r>
+        <w:rPr>
+          <w:noProof/>
+          <w:lang w:eastAsia="ru-RU"/>
+        </w:rPr>
+        <w:br/>
+      </w:r>
+      <w:bookmarkStart w:id="0" w:name="_GoBack"/>
+      <w:r>
+        <w:rPr>
+          <w:rFonts w:cstheme="minorHAnsi"/>
+          <w:noProof/>
+          <w:sz w:val="32"/>
+          <w:szCs w:val="28"/>
+          <w:lang w:eastAsia="ru-RU"/>
+        </w:rPr>
+        <w:drawing>
+          <wp:inline distT="0" distB="0" distL="0" distR="0" wp14:anchorId="13148FE4" wp14:editId="16E0E204">
+            <wp:extent cx="5242560" cy="4106827"/>
+            <wp:effectExtent l="0" t="0" r="0" b="8255"/>
+            <wp:docPr id="1" name="Рисунок 1"/>
+            <wp:cNvGraphicFramePr>
+              <a:graphicFrameLocks xmlns:a="http://schemas.openxmlformats.org/drawingml/2006/main" noChangeAspect="1"/>
+            </wp:cNvGraphicFramePr>
+            <a:graphic xmlns:a="http://schemas.openxmlformats.org/drawingml/2006/main">
+              <a:graphicData uri="http://schemas.openxmlformats.org/drawingml/2006/picture">
+                <pic:pic xmlns:pic="http://schemas.openxmlformats.org/drawingml/2006/picture">
+                  <pic:nvPicPr>
+                    <pic:cNvPr id="0" name=""/>
+                    <pic:cNvPicPr/>
+                  </pic:nvPicPr>
+                  <pic:blipFill>
+                    <a:blip r:embed="rId6"/>
+                    <a:stretch>
+                      <a:fillRect/>
+                    </a:stretch>
+                  </pic:blipFill>
+                  <pic:spPr>
+                    <a:xfrm>
+                      <a:off x="0" y="0"/>
+                      <a:ext cx="5242560" cy="4106827"/>
+                    </a:xfrm>
+                    <a:prstGeom prst="rect">
+                      <a:avLst/>
+                    </a:prstGeom>
+                  </pic:spPr>
+                </pic:pic>
+              </a:graphicData>
+            </a:graphic>
+          </wp:inline>
+        </w:drawing>
+      </w:r>
+      <w:bookmarkEnd w:id="0"/>
+      <w:r>
+        <w:rPr>
+          <w:noProof/>
+          <w:lang w:eastAsia="ru-RU"/>
+        </w:rPr>
+        <w:t xml:space="preserve"> </w:t>
+      </w:r>
+      <w:r>
+        <w:rPr>
+          <w:rFonts w:cstheme="minorHAnsi"/>
+          <w:noProof/>
+          <w:sz w:val="32"/>
+          <w:szCs w:val="28"/>
+          <w:lang w:eastAsia="ru-RU"/>
+        </w:rPr>
+        <w:lastRenderedPageBreak/>
+        <w:drawing>
+          <wp:inline distT="0" distB="0" distL="0" distR="0" wp14:anchorId="47B3D9E3" wp14:editId="59BAB2B4">
+            <wp:extent cx="5308083" cy="4150800"/>
+            <wp:effectExtent l="0" t="0" r="6985" b="2540"/>
+            <wp:docPr id="5" name="Рисунок 5"/>
+            <wp:cNvGraphicFramePr>
+              <a:graphicFrameLocks xmlns:a="http://schemas.openxmlformats.org/drawingml/2006/main" noChangeAspect="1"/>
+            </wp:cNvGraphicFramePr>
+            <a:graphic xmlns:a="http://schemas.openxmlformats.org/drawingml/2006/main">
+              <a:graphicData uri="http://schemas.openxmlformats.org/drawingml/2006/picture">
+                <pic:pic xmlns:pic="http://schemas.openxmlformats.org/drawingml/2006/picture">
+                  <pic:nvPicPr>
+                    <pic:cNvPr id="0" name=""/>
+                    <pic:cNvPicPr/>
+                  </pic:nvPicPr>
+                  <pic:blipFill rotWithShape="1">
+                    <a:blip r:embed="rId7"/>
+                    <a:srcRect t="5670"/>
+                    <a:stretch/>
+                  </pic:blipFill>
+                  <pic:spPr bwMode="auto">
+                    <a:xfrm>
+                      <a:off x="0" y="0"/>
+                      <a:ext cx="5308083" cy="4150800"/>
+                    </a:xfrm>
+                    <a:prstGeom prst="rect">
+                      <a:avLst/>
+                    </a:prstGeom>
+                    <a:ln>
+                      <a:noFill/>
+                    </a:ln>
+                    <a:extLst>
+                      <a:ext uri="{53640926-AAD7-44D8-BBD7-CCE9431645EC}">
+                        <a14:shadowObscured xmlns:a14="http://schemas.microsoft.com/office/drawing/2010/main"/>
+                      </a:ext>
+                    </a:extLst>
+                  </pic:spPr>
+                </pic:pic>
+              </a:graphicData>
+            </a:graphic>
+          </wp:inline>
+        </w:drawing>
+      </w:r>
+      <w:r>
+        <w:rPr>
+          <w:noProof/>
+          <w:lang w:eastAsia="ru-RU"/>
+        </w:rPr>
+        <w:t xml:space="preserve"> </w:t>
+      </w:r>
+      <w:r>
+        <w:rPr>
+          <w:noProof/>
+          <w:lang w:eastAsia="ru-RU"/>
+        </w:rPr>
+        <w:br/>
+      </w:r>
+      <w:r>
+        <w:rPr>
+          <w:noProof/>
+          <w:lang w:eastAsia="ru-RU"/>
+        </w:rPr>
+        <w:br/>
+      </w:r>
+      <w:r>
+        <w:rPr>
+          <w:noProof/>
+          <w:lang w:eastAsia="ru-RU"/>
+        </w:rPr>
+        <w:br/>
+      </w:r>
+      <w:r>
+        <w:rPr>
+          <w:noProof/>
+          <w:lang w:eastAsia="ru-RU"/>
+        </w:rPr>
+        <w:drawing>
+          <wp:inline distT="0" distB="0" distL="0" distR="0" wp14:anchorId="20156DC9" wp14:editId="193AA07A">
+            <wp:extent cx="5307087" cy="4150800"/>
+            <wp:effectExtent l="0" t="0" r="8255" b="2540"/>
+            <wp:docPr id="7" name="Рисунок 7"/>
+            <wp:cNvGraphicFramePr>
+              <a:graphicFrameLocks xmlns:a="http://schemas.openxmlformats.org/drawingml/2006/main" noChangeAspect="1"/>
+            </wp:cNvGraphicFramePr>
+            <a:graphic xmlns:a="http://schemas.openxmlformats.org/drawingml/2006/main">
+              <a:graphicData uri="http://schemas.openxmlformats.org/drawingml/2006/picture">
+                <pic:pic xmlns:pic="http://schemas.openxmlformats.org/drawingml/2006/picture">
+                  <pic:nvPicPr>
+                    <pic:cNvPr id="0" name=""/>
+                    <pic:cNvPicPr/>
+                  </pic:nvPicPr>
+                  <pic:blipFill>
+                    <a:blip r:embed="rId8"/>
+                    <a:stretch>
+                      <a:fillRect/>
+                    </a:stretch>
+                  </pic:blipFill>
+                  <pic:spPr>
+                    <a:xfrm>
+                      <a:off x="0" y="0"/>
+                      <a:ext cx="5307087" cy="4150800"/>
+                    </a:xfrm>
+                    <a:prstGeom prst="rect">
+                      <a:avLst/>
+                    </a:prstGeom>
+                  </pic:spPr>
+                </pic:pic>
+              </a:graphicData>
+            </a:graphic>
+          </wp:inline>
+        </w:drawing>
       </w:r>
     </w:p>
     <w:sectPr>
@@ -571,6 +1254,36 @@
     <w:semiHidden/>
     <w:unhideWhenUsed/>
   </w:style>
+  <w:style w:type="paragraph" w:styleId="a3">
+    <w:name w:val="Balloon Text"/>
+    <w:basedOn w:val="a"/>
+    <w:link w:val="a4"/>
+    <w:uiPriority w:val="99"/>
+    <w:semiHidden/>
+    <w:unhideWhenUsed/>
+    <w:rsid w:val="004C5796"/>
+    <w:pPr>
+      <w:spacing w:after="0" w:line="240" w:lineRule="auto"/>
+    </w:pPr>
+    <w:rPr>
+      <w:rFonts w:ascii="Tahoma" w:hAnsi="Tahoma" w:cs="Tahoma"/>
+      <w:sz w:val="16"/>
+      <w:szCs w:val="16"/>
+    </w:rPr>
+  </w:style>
+  <w:style w:type="character" w:customStyle="1" w:styleId="a4">
+    <w:name w:val="Текст выноски Знак"/>
+    <w:basedOn w:val="a0"/>
+    <w:link w:val="a3"/>
+    <w:uiPriority w:val="99"/>
+    <w:semiHidden/>
+    <w:rsid w:val="004C5796"/>
+    <w:rPr>
+      <w:rFonts w:ascii="Tahoma" w:hAnsi="Tahoma" w:cs="Tahoma"/>
+      <w:sz w:val="16"/>
+      <w:szCs w:val="16"/>
+    </w:rPr>
+  </w:style>
 </w:styles>
 </file>
 
@@ -764,6 +1477,36 @@
     <w:uiPriority w:val="99"/>
     <w:semiHidden/>
     <w:unhideWhenUsed/>
+  </w:style>
+  <w:style w:type="paragraph" w:styleId="a3">
+    <w:name w:val="Balloon Text"/>
+    <w:basedOn w:val="a"/>
+    <w:link w:val="a4"/>
+    <w:uiPriority w:val="99"/>
+    <w:semiHidden/>
+    <w:unhideWhenUsed/>
+    <w:rsid w:val="004C5796"/>
+    <w:pPr>
+      <w:spacing w:after="0" w:line="240" w:lineRule="auto"/>
+    </w:pPr>
+    <w:rPr>
+      <w:rFonts w:ascii="Tahoma" w:hAnsi="Tahoma" w:cs="Tahoma"/>
+      <w:sz w:val="16"/>
+      <w:szCs w:val="16"/>
+    </w:rPr>
+  </w:style>
+  <w:style w:type="character" w:customStyle="1" w:styleId="a4">
+    <w:name w:val="Текст выноски Знак"/>
+    <w:basedOn w:val="a0"/>
+    <w:link w:val="a3"/>
+    <w:uiPriority w:val="99"/>
+    <w:semiHidden/>
+    <w:rsid w:val="004C5796"/>
+    <w:rPr>
+      <w:rFonts w:ascii="Tahoma" w:hAnsi="Tahoma" w:cs="Tahoma"/>
+      <w:sz w:val="16"/>
+      <w:szCs w:val="16"/>
+    </w:rPr>
   </w:style>
 </w:styles>
 </file>

</xml_diff>